<commit_message>
anotações introdutórias sobre React
</commit_message>
<xml_diff>
--- a/Começando na Biblioteca React/Primeiros Passos na Biblioteca React/anotações.docx
+++ b/Começando na Biblioteca React/Primeiros Passos na Biblioteca React/anotações.docx
@@ -714,16 +714,7 @@
           <w:color w:val="FF0000"/>
           <w:lang w:val="pt-BR"/>
         </w:rPr>
-        <w:t xml:space="preserve">-app </w:t>
-      </w:r>
-      <w:r>
-        <w:rPr>
-          <w:b/>
-          <w:bCs/>
-          <w:color w:val="FF0000"/>
-          <w:lang w:val="pt-BR"/>
-        </w:rPr>
-        <w:t>nome-do-projeto</w:t>
+        <w:t>-app nome-do-projeto</w:t>
       </w:r>
       <w:r>
         <w:rPr>
@@ -790,13 +781,7 @@
         <w:rPr>
           <w:lang w:val="pt-BR"/>
         </w:rPr>
-        <w:t>C</w:t>
-      </w:r>
-      <w:r>
-        <w:rPr>
-          <w:lang w:val="pt-BR"/>
-        </w:rPr>
-        <w:t xml:space="preserve">ada página da nossa aplicação é um </w:t>
+        <w:t xml:space="preserve">Cada página da nossa aplicação é um </w:t>
       </w:r>
       <w:r>
         <w:rPr>
@@ -1059,6 +1044,1176 @@
           <w:lang w:val="pt-BR"/>
         </w:rPr>
         <w:t xml:space="preserve"> start</w:t>
+      </w:r>
+    </w:p>
+    <w:p>
+      <w:pPr>
+        <w:pStyle w:val="ListParagraph"/>
+        <w:ind w:left="360"/>
+        <w:jc w:val="center"/>
+        <w:rPr>
+          <w:sz w:val="32"/>
+          <w:szCs w:val="32"/>
+          <w:lang w:val="pt-BR"/>
+        </w:rPr>
+      </w:pPr>
+      <w:r>
+        <w:rPr>
+          <w:sz w:val="32"/>
+          <w:szCs w:val="32"/>
+          <w:lang w:val="pt-BR"/>
+        </w:rPr>
+        <w:lastRenderedPageBreak/>
+        <w:t>Componentes de Classes x Funcionais</w:t>
+      </w:r>
+    </w:p>
+    <w:p>
+      <w:pPr>
+        <w:pStyle w:val="ListParagraph"/>
+        <w:ind w:left="360"/>
+        <w:jc w:val="center"/>
+        <w:rPr>
+          <w:sz w:val="32"/>
+          <w:szCs w:val="32"/>
+          <w:lang w:val="pt-BR"/>
+        </w:rPr>
+      </w:pPr>
+    </w:p>
+    <w:p>
+      <w:pPr>
+        <w:pStyle w:val="ListParagraph"/>
+        <w:numPr>
+          <w:ilvl w:val="0"/>
+          <w:numId w:val="1"/>
+        </w:numPr>
+        <w:ind w:left="360"/>
+        <w:rPr>
+          <w:u w:val="single"/>
+          <w:lang w:val="pt-BR"/>
+        </w:rPr>
+      </w:pPr>
+      <w:r>
+        <w:rPr>
+          <w:lang w:val="pt-BR"/>
+        </w:rPr>
+        <w:t xml:space="preserve">Componente </w:t>
+      </w:r>
+      <w:r>
+        <w:rPr>
+          <w:lang w:val="pt-BR"/>
+        </w:rPr>
+        <w:t>Funcional: normalmente se tem a função e ela exportada para quem for importar seu componente</w:t>
+      </w:r>
+    </w:p>
+    <w:p>
+      <w:pPr>
+        <w:pStyle w:val="ListParagraph"/>
+        <w:numPr>
+          <w:ilvl w:val="0"/>
+          <w:numId w:val="1"/>
+        </w:numPr>
+        <w:ind w:left="360"/>
+        <w:rPr>
+          <w:u w:val="single"/>
+          <w:lang w:val="pt-BR"/>
+        </w:rPr>
+      </w:pPr>
+      <w:r>
+        <w:rPr>
+          <w:lang w:val="pt-BR"/>
+        </w:rPr>
+        <w:t xml:space="preserve">Componente de classe: eram importados o React e o </w:t>
+      </w:r>
+      <w:proofErr w:type="spellStart"/>
+      <w:r>
+        <w:rPr>
+          <w:lang w:val="pt-BR"/>
+        </w:rPr>
+        <w:t>Component</w:t>
+      </w:r>
+      <w:proofErr w:type="spellEnd"/>
+      <w:r>
+        <w:rPr>
+          <w:lang w:val="pt-BR"/>
+        </w:rPr>
+        <w:t xml:space="preserve"> dentro do React e era criada uma </w:t>
+      </w:r>
+      <w:proofErr w:type="spellStart"/>
+      <w:r>
+        <w:rPr>
+          <w:b/>
+          <w:bCs/>
+          <w:lang w:val="pt-BR"/>
+        </w:rPr>
+        <w:t>class</w:t>
+      </w:r>
+      <w:proofErr w:type="spellEnd"/>
+      <w:r>
+        <w:rPr>
+          <w:lang w:val="pt-BR"/>
+        </w:rPr>
+        <w:t xml:space="preserve"> </w:t>
+      </w:r>
+      <w:proofErr w:type="spellStart"/>
+      <w:r>
+        <w:rPr>
+          <w:lang w:val="pt-BR"/>
+        </w:rPr>
+        <w:t>export</w:t>
+      </w:r>
+      <w:proofErr w:type="spellEnd"/>
+      <w:r>
+        <w:rPr>
+          <w:lang w:val="pt-BR"/>
+        </w:rPr>
+        <w:t xml:space="preserve"> default para exportar por padrão</w:t>
+      </w:r>
+    </w:p>
+    <w:p>
+      <w:pPr>
+        <w:pStyle w:val="ListParagraph"/>
+        <w:numPr>
+          <w:ilvl w:val="0"/>
+          <w:numId w:val="1"/>
+        </w:numPr>
+        <w:ind w:left="360"/>
+        <w:rPr>
+          <w:u w:val="single"/>
+          <w:lang w:val="pt-BR"/>
+        </w:rPr>
+      </w:pPr>
+      <w:r>
+        <w:rPr>
+          <w:lang w:val="pt-BR"/>
+        </w:rPr>
+        <w:t xml:space="preserve">Todo componente lida com </w:t>
+      </w:r>
+      <w:r>
+        <w:rPr>
+          <w:b/>
+          <w:bCs/>
+          <w:lang w:val="pt-BR"/>
+        </w:rPr>
+        <w:t>estado (</w:t>
+      </w:r>
+      <w:proofErr w:type="spellStart"/>
+      <w:r>
+        <w:rPr>
+          <w:b/>
+          <w:bCs/>
+          <w:lang w:val="pt-BR"/>
+        </w:rPr>
+        <w:t>state</w:t>
+      </w:r>
+      <w:proofErr w:type="spellEnd"/>
+      <w:r>
+        <w:rPr>
+          <w:b/>
+          <w:bCs/>
+          <w:lang w:val="pt-BR"/>
+        </w:rPr>
+        <w:t>)</w:t>
+      </w:r>
+    </w:p>
+    <w:p>
+      <w:pPr>
+        <w:pStyle w:val="ListParagraph"/>
+        <w:numPr>
+          <w:ilvl w:val="0"/>
+          <w:numId w:val="1"/>
+        </w:numPr>
+        <w:ind w:left="360"/>
+        <w:rPr>
+          <w:u w:val="single"/>
+          <w:lang w:val="pt-BR"/>
+        </w:rPr>
+      </w:pPr>
+      <w:r>
+        <w:rPr>
+          <w:lang w:val="pt-BR"/>
+        </w:rPr>
+        <w:t>Hoje em dia os componentes de classes não são mais usados</w:t>
+      </w:r>
+    </w:p>
+    <w:p>
+      <w:pPr>
+        <w:pStyle w:val="ListParagraph"/>
+        <w:numPr>
+          <w:ilvl w:val="0"/>
+          <w:numId w:val="2"/>
+        </w:numPr>
+        <w:ind w:left="360"/>
+        <w:rPr>
+          <w:lang w:val="pt-BR"/>
+        </w:rPr>
+      </w:pPr>
+      <w:r>
+        <w:rPr>
+          <w:lang w:val="pt-BR"/>
+        </w:rPr>
+        <w:t xml:space="preserve">Não possível retornar duas tags HTML dentro do </w:t>
+      </w:r>
+      <w:proofErr w:type="spellStart"/>
+      <w:r>
+        <w:rPr>
+          <w:lang w:val="pt-BR"/>
+        </w:rPr>
+        <w:t>return</w:t>
+      </w:r>
+      <w:proofErr w:type="spellEnd"/>
+      <w:r>
+        <w:rPr>
+          <w:lang w:val="pt-BR"/>
+        </w:rPr>
+        <w:t xml:space="preserve"> de uma </w:t>
+      </w:r>
+      <w:proofErr w:type="spellStart"/>
+      <w:r>
+        <w:rPr>
+          <w:lang w:val="pt-BR"/>
+        </w:rPr>
+        <w:t>function</w:t>
+      </w:r>
+      <w:proofErr w:type="spellEnd"/>
+      <w:r>
+        <w:rPr>
+          <w:lang w:val="pt-BR"/>
+        </w:rPr>
+        <w:t xml:space="preserve">, pois o </w:t>
+      </w:r>
+      <w:proofErr w:type="spellStart"/>
+      <w:r>
+        <w:rPr>
+          <w:lang w:val="pt-BR"/>
+        </w:rPr>
+        <w:t>jsx</w:t>
+      </w:r>
+      <w:proofErr w:type="spellEnd"/>
+      <w:r>
+        <w:rPr>
+          <w:lang w:val="pt-BR"/>
+        </w:rPr>
+        <w:t xml:space="preserve"> só retorna um componente</w:t>
+      </w:r>
+    </w:p>
+    <w:p>
+      <w:pPr>
+        <w:pStyle w:val="ListParagraph"/>
+        <w:ind w:left="360"/>
+        <w:rPr>
+          <w:lang w:val="pt-BR"/>
+        </w:rPr>
+      </w:pPr>
+      <w:r>
+        <w:rPr>
+          <w:lang w:val="pt-BR"/>
+        </w:rPr>
+        <w:t xml:space="preserve">Para fazer isso, devemos colocar </w:t>
+      </w:r>
+      <w:r>
+        <w:rPr>
+          <w:lang w:val="pt-BR"/>
+        </w:rPr>
+        <w:t xml:space="preserve">as tags dentro de uma </w:t>
+      </w:r>
+      <w:proofErr w:type="spellStart"/>
+      <w:r>
+        <w:rPr>
+          <w:lang w:val="pt-BR"/>
+        </w:rPr>
+        <w:t>tag</w:t>
+      </w:r>
+      <w:proofErr w:type="spellEnd"/>
+      <w:r>
+        <w:rPr>
+          <w:lang w:val="pt-BR"/>
+        </w:rPr>
+        <w:t xml:space="preserve"> vazia</w:t>
+      </w:r>
+      <w:r>
+        <w:rPr>
+          <w:lang w:val="pt-BR"/>
+        </w:rPr>
+        <w:t xml:space="preserve"> (&lt;&gt; ... &lt;/&gt;)</w:t>
+      </w:r>
+      <w:r>
+        <w:rPr>
+          <w:lang w:val="pt-BR"/>
+        </w:rPr>
+        <w:t>:</w:t>
+      </w:r>
+    </w:p>
+    <w:p>
+      <w:pPr>
+        <w:pStyle w:val="ListParagraph"/>
+        <w:ind w:left="360"/>
+        <w:rPr>
+          <w:lang w:val="pt-BR"/>
+        </w:rPr>
+      </w:pPr>
+    </w:p>
+    <w:p>
+      <w:pPr>
+        <w:pStyle w:val="ListParagraph"/>
+        <w:ind w:left="360"/>
+      </w:pPr>
+      <w:r>
+        <w:t>function App() {</w:t>
+      </w:r>
+    </w:p>
+    <w:p>
+      <w:pPr>
+        <w:pStyle w:val="ListParagraph"/>
+        <w:ind w:left="360"/>
+      </w:pPr>
+      <w:r>
+        <w:t xml:space="preserve">  return </w:t>
+      </w:r>
+      <w:r>
+        <w:t>(</w:t>
+      </w:r>
+      <w:r>
+        <w:rPr>
+          <w:b/>
+          <w:bCs/>
+          <w:color w:val="FF0000"/>
+        </w:rPr>
+        <w:t>&lt;&gt;</w:t>
+      </w:r>
+    </w:p>
+    <w:p>
+      <w:pPr>
+        <w:pStyle w:val="ListParagraph"/>
+        <w:ind w:left="360"/>
+      </w:pPr>
+      <w:r>
+        <w:t xml:space="preserve">   &lt;div </w:t>
+      </w:r>
+      <w:proofErr w:type="spellStart"/>
+      <w:r>
+        <w:t>className</w:t>
+      </w:r>
+      <w:proofErr w:type="spellEnd"/>
+      <w:r>
+        <w:t>="App"&gt;</w:t>
+      </w:r>
+      <w:proofErr w:type="spellStart"/>
+      <w:r>
+        <w:t>Olá</w:t>
+      </w:r>
+      <w:proofErr w:type="spellEnd"/>
+      <w:r>
+        <w:t xml:space="preserve"> React&lt;/div&gt;</w:t>
+      </w:r>
+    </w:p>
+    <w:p>
+      <w:pPr>
+        <w:pStyle w:val="ListParagraph"/>
+        <w:ind w:left="360"/>
+        <w:rPr>
+          <w:lang w:val="pt-BR"/>
+        </w:rPr>
+      </w:pPr>
+      <w:r>
+        <w:t xml:space="preserve">   </w:t>
+      </w:r>
+      <w:r>
+        <w:rPr>
+          <w:lang w:val="pt-BR"/>
+        </w:rPr>
+        <w:t>&lt;</w:t>
+      </w:r>
+      <w:proofErr w:type="spellStart"/>
+      <w:r>
+        <w:rPr>
+          <w:lang w:val="pt-BR"/>
+        </w:rPr>
+        <w:t>button</w:t>
+      </w:r>
+      <w:proofErr w:type="spellEnd"/>
+      <w:r>
+        <w:rPr>
+          <w:lang w:val="pt-BR"/>
+        </w:rPr>
+        <w:t>&gt;&lt;/</w:t>
+      </w:r>
+      <w:proofErr w:type="spellStart"/>
+      <w:r>
+        <w:rPr>
+          <w:lang w:val="pt-BR"/>
+        </w:rPr>
+        <w:t>button</w:t>
+      </w:r>
+      <w:proofErr w:type="spellEnd"/>
+      <w:r>
+        <w:rPr>
+          <w:lang w:val="pt-BR"/>
+        </w:rPr>
+        <w:t>&gt;</w:t>
+      </w:r>
+    </w:p>
+    <w:p>
+      <w:pPr>
+        <w:pStyle w:val="ListParagraph"/>
+        <w:ind w:left="360"/>
+        <w:rPr>
+          <w:b/>
+          <w:bCs/>
+          <w:lang w:val="pt-BR"/>
+        </w:rPr>
+      </w:pPr>
+      <w:r>
+        <w:rPr>
+          <w:lang w:val="pt-BR"/>
+        </w:rPr>
+        <w:t xml:space="preserve">   </w:t>
+      </w:r>
+      <w:r>
+        <w:rPr>
+          <w:b/>
+          <w:bCs/>
+          <w:color w:val="FF0000"/>
+          <w:lang w:val="pt-BR"/>
+        </w:rPr>
+        <w:t>&lt;/&gt;</w:t>
+      </w:r>
+    </w:p>
+    <w:p>
+      <w:pPr>
+        <w:pStyle w:val="ListParagraph"/>
+        <w:ind w:left="360"/>
+        <w:rPr>
+          <w:lang w:val="pt-BR"/>
+        </w:rPr>
+      </w:pPr>
+      <w:r>
+        <w:rPr>
+          <w:lang w:val="pt-BR"/>
+        </w:rPr>
+        <w:t xml:space="preserve">  );</w:t>
+      </w:r>
+    </w:p>
+    <w:p>
+      <w:pPr>
+        <w:pStyle w:val="ListParagraph"/>
+        <w:ind w:left="360"/>
+        <w:rPr>
+          <w:lang w:val="pt-BR"/>
+        </w:rPr>
+      </w:pPr>
+      <w:r>
+        <w:rPr>
+          <w:lang w:val="pt-BR"/>
+        </w:rPr>
+        <w:t>}</w:t>
+      </w:r>
+    </w:p>
+    <w:p>
+      <w:pPr>
+        <w:pStyle w:val="ListParagraph"/>
+        <w:ind w:left="360"/>
+        <w:rPr>
+          <w:lang w:val="pt-BR"/>
+        </w:rPr>
+      </w:pPr>
+    </w:p>
+    <w:p>
+      <w:pPr>
+        <w:pStyle w:val="ListParagraph"/>
+        <w:ind w:left="360"/>
+        <w:rPr>
+          <w:lang w:val="pt-BR"/>
+        </w:rPr>
+      </w:pPr>
+    </w:p>
+    <w:p>
+      <w:pPr>
+        <w:pStyle w:val="ListParagraph"/>
+        <w:numPr>
+          <w:ilvl w:val="0"/>
+          <w:numId w:val="2"/>
+        </w:numPr>
+        <w:ind w:left="360"/>
+        <w:rPr>
+          <w:lang w:val="pt-BR"/>
+        </w:rPr>
+      </w:pPr>
+      <w:r>
+        <w:rPr>
+          <w:lang w:val="pt-BR"/>
+        </w:rPr>
+        <w:t>É obrigatório fechar todas as tags no React, independente se ela tem conteúdo ou não</w:t>
+      </w:r>
+    </w:p>
+    <w:p>
+      <w:pPr>
+        <w:pStyle w:val="ListParagraph"/>
+        <w:numPr>
+          <w:ilvl w:val="0"/>
+          <w:numId w:val="2"/>
+        </w:numPr>
+        <w:ind w:left="360"/>
+        <w:rPr>
+          <w:lang w:val="pt-BR"/>
+        </w:rPr>
+      </w:pPr>
+      <w:r>
+        <w:rPr>
+          <w:lang w:val="pt-BR"/>
+        </w:rPr>
+        <w:t xml:space="preserve">Todo o projeto é colocado dentro da pasta </w:t>
+      </w:r>
+      <w:proofErr w:type="spellStart"/>
+      <w:r>
+        <w:rPr>
+          <w:b/>
+          <w:bCs/>
+          <w:lang w:val="pt-BR"/>
+        </w:rPr>
+        <w:t>src</w:t>
+      </w:r>
+      <w:proofErr w:type="spellEnd"/>
+    </w:p>
+    <w:p>
+      <w:pPr>
+        <w:pStyle w:val="ListParagraph"/>
+        <w:numPr>
+          <w:ilvl w:val="0"/>
+          <w:numId w:val="2"/>
+        </w:numPr>
+        <w:ind w:left="360"/>
+        <w:rPr>
+          <w:lang w:val="pt-BR"/>
+        </w:rPr>
+      </w:pPr>
+      <w:r>
+        <w:rPr>
+          <w:lang w:val="pt-BR"/>
+        </w:rPr>
+        <w:t xml:space="preserve">Ao criar um arquivo com o nome </w:t>
+      </w:r>
+      <w:r>
+        <w:rPr>
+          <w:b/>
+          <w:bCs/>
+          <w:lang w:val="pt-BR"/>
+        </w:rPr>
+        <w:t>index</w:t>
+      </w:r>
+      <w:r>
+        <w:rPr>
+          <w:lang w:val="pt-BR"/>
+        </w:rPr>
+        <w:t>, a importação desse arquivo é facilitada, pois temos que citar somente o repositório em que ele se encontra e não o nome do arquivo, já que o editor busca arquivos com esse nome</w:t>
+      </w:r>
+    </w:p>
+    <w:p>
+      <w:pPr>
+        <w:pStyle w:val="ListParagraph"/>
+        <w:numPr>
+          <w:ilvl w:val="0"/>
+          <w:numId w:val="2"/>
+        </w:numPr>
+        <w:ind w:left="360"/>
+        <w:rPr>
+          <w:lang w:val="pt-BR"/>
+        </w:rPr>
+      </w:pPr>
+      <w:r>
+        <w:rPr>
+          <w:lang w:val="pt-BR"/>
+        </w:rPr>
+        <w:t xml:space="preserve">Digitar </w:t>
+      </w:r>
+      <w:proofErr w:type="spellStart"/>
+      <w:r>
+        <w:rPr>
+          <w:b/>
+          <w:bCs/>
+          <w:lang w:val="pt-BR"/>
+        </w:rPr>
+        <w:t>rfc</w:t>
+      </w:r>
+      <w:proofErr w:type="spellEnd"/>
+      <w:r>
+        <w:rPr>
+          <w:lang w:val="pt-BR"/>
+        </w:rPr>
+        <w:t xml:space="preserve"> (React </w:t>
+      </w:r>
+      <w:proofErr w:type="spellStart"/>
+      <w:r>
+        <w:rPr>
+          <w:lang w:val="pt-BR"/>
+        </w:rPr>
+        <w:t>Functional</w:t>
+      </w:r>
+      <w:proofErr w:type="spellEnd"/>
+      <w:r>
+        <w:rPr>
+          <w:lang w:val="pt-BR"/>
+        </w:rPr>
+        <w:t xml:space="preserve"> </w:t>
+      </w:r>
+      <w:proofErr w:type="spellStart"/>
+      <w:r>
+        <w:rPr>
+          <w:lang w:val="pt-BR"/>
+        </w:rPr>
+        <w:t>Components</w:t>
+      </w:r>
+      <w:proofErr w:type="spellEnd"/>
+      <w:r>
+        <w:rPr>
+          <w:lang w:val="pt-BR"/>
+        </w:rPr>
+        <w:t xml:space="preserve">) cria um modelo de componente automaticamente no </w:t>
+      </w:r>
+      <w:proofErr w:type="spellStart"/>
+      <w:r>
+        <w:rPr>
+          <w:lang w:val="pt-BR"/>
+        </w:rPr>
+        <w:t>VSCode</w:t>
+      </w:r>
+      <w:proofErr w:type="spellEnd"/>
+      <w:r>
+        <w:rPr>
+          <w:lang w:val="pt-BR"/>
+        </w:rPr>
+        <w:t xml:space="preserve">, porém essa estrutura importa o React por padrão, o que já não é mais necessário a partir da versão 17 da </w:t>
+      </w:r>
+      <w:proofErr w:type="spellStart"/>
+      <w:r>
+        <w:rPr>
+          <w:lang w:val="pt-BR"/>
+        </w:rPr>
+        <w:t>lib</w:t>
+      </w:r>
+      <w:proofErr w:type="spellEnd"/>
+    </w:p>
+    <w:p>
+      <w:pPr>
+        <w:pStyle w:val="ListParagraph"/>
+        <w:numPr>
+          <w:ilvl w:val="0"/>
+          <w:numId w:val="2"/>
+        </w:numPr>
+        <w:ind w:left="360"/>
+        <w:rPr>
+          <w:lang w:val="pt-BR"/>
+        </w:rPr>
+      </w:pPr>
+      <w:r>
+        <w:rPr>
+          <w:lang w:val="pt-BR"/>
+        </w:rPr>
+        <w:t xml:space="preserve">Para exibir uma variável ou qualquer código JS no React, colocamos a informação dentro de </w:t>
+      </w:r>
+      <w:r>
+        <w:rPr>
+          <w:b/>
+          <w:bCs/>
+          <w:lang w:val="pt-BR"/>
+        </w:rPr>
+        <w:t>chaves ({ })</w:t>
+      </w:r>
+      <w:r>
+        <w:rPr>
+          <w:b/>
+          <w:bCs/>
+          <w:lang w:val="pt-BR"/>
+        </w:rPr>
+        <w:t xml:space="preserve"> quando estamos dentro do </w:t>
+      </w:r>
+      <w:proofErr w:type="spellStart"/>
+      <w:r>
+        <w:rPr>
+          <w:b/>
+          <w:bCs/>
+          <w:lang w:val="pt-BR"/>
+        </w:rPr>
+        <w:t>return</w:t>
+      </w:r>
+      <w:proofErr w:type="spellEnd"/>
+      <w:r>
+        <w:rPr>
+          <w:b/>
+          <w:bCs/>
+          <w:lang w:val="pt-BR"/>
+        </w:rPr>
+        <w:t xml:space="preserve"> da </w:t>
+      </w:r>
+      <w:proofErr w:type="spellStart"/>
+      <w:r>
+        <w:rPr>
+          <w:b/>
+          <w:bCs/>
+          <w:lang w:val="pt-BR"/>
+        </w:rPr>
+        <w:t>function</w:t>
+      </w:r>
+      <w:proofErr w:type="spellEnd"/>
+    </w:p>
+    <w:p>
+      <w:pPr>
+        <w:pStyle w:val="ListParagraph"/>
+        <w:numPr>
+          <w:ilvl w:val="0"/>
+          <w:numId w:val="2"/>
+        </w:numPr>
+        <w:ind w:left="360"/>
+        <w:rPr>
+          <w:lang w:val="pt-BR"/>
+        </w:rPr>
+      </w:pPr>
+      <w:r>
+        <w:rPr>
+          <w:lang w:val="pt-BR"/>
+        </w:rPr>
+        <w:t>Para fazer uma importação, devemos citar o componente que desejamos importar e sua origem</w:t>
+      </w:r>
+      <w:r>
+        <w:rPr>
+          <w:lang w:val="pt-BR"/>
+        </w:rPr>
+        <w:t xml:space="preserve"> (caminho) que deve estar </w:t>
+      </w:r>
+      <w:r>
+        <w:rPr>
+          <w:b/>
+          <w:bCs/>
+          <w:lang w:val="pt-BR"/>
+        </w:rPr>
+        <w:t>entre aspas</w:t>
+      </w:r>
+    </w:p>
+    <w:p>
+      <w:pPr>
+        <w:pStyle w:val="ListParagraph"/>
+        <w:ind w:left="360"/>
+        <w:rPr>
+          <w:lang w:val="pt-BR"/>
+        </w:rPr>
+      </w:pPr>
+      <w:r>
+        <w:rPr>
+          <w:lang w:val="pt-BR"/>
+        </w:rPr>
+        <w:t>Exemplo:</w:t>
+      </w:r>
+    </w:p>
+    <w:p>
+      <w:pPr>
+        <w:pStyle w:val="ListParagraph"/>
+        <w:ind w:left="360"/>
+        <w:rPr>
+          <w:lang w:val="pt-BR"/>
+        </w:rPr>
+      </w:pPr>
+    </w:p>
+    <w:p>
+      <w:pPr>
+        <w:pStyle w:val="ListParagraph"/>
+        <w:ind w:left="360"/>
+      </w:pPr>
+      <w:r>
+        <w:t>import Button from './components/Button'</w:t>
+      </w:r>
+    </w:p>
+    <w:p>
+      <w:pPr>
+        <w:pStyle w:val="ListParagraph"/>
+        <w:ind w:left="360"/>
+      </w:pPr>
+    </w:p>
+    <w:p>
+      <w:pPr>
+        <w:pStyle w:val="ListParagraph"/>
+        <w:ind w:left="360"/>
+      </w:pPr>
+      <w:proofErr w:type="spellStart"/>
+      <w:r>
+        <w:t>Onde</w:t>
+      </w:r>
+      <w:proofErr w:type="spellEnd"/>
+      <w:r>
+        <w:t>:</w:t>
+      </w:r>
+    </w:p>
+    <w:p>
+      <w:pPr>
+        <w:pStyle w:val="ListParagraph"/>
+        <w:ind w:left="360"/>
+      </w:pPr>
+    </w:p>
+    <w:p>
+      <w:pPr>
+        <w:pStyle w:val="ListParagraph"/>
+        <w:ind w:left="360"/>
+        <w:rPr>
+          <w:lang w:val="es-ES"/>
+        </w:rPr>
+      </w:pPr>
+      <w:r>
+        <w:rPr>
+          <w:lang w:val="es-ES"/>
+        </w:rPr>
+        <w:t xml:space="preserve">- </w:t>
+      </w:r>
+      <w:proofErr w:type="spellStart"/>
+      <w:r>
+        <w:rPr>
+          <w:lang w:val="es-ES"/>
+        </w:rPr>
+        <w:t>Button</w:t>
+      </w:r>
+      <w:proofErr w:type="spellEnd"/>
+      <w:r>
+        <w:rPr>
+          <w:lang w:val="es-ES"/>
+        </w:rPr>
+        <w:t>: c</w:t>
+      </w:r>
+      <w:r>
+        <w:rPr>
+          <w:lang w:val="es-ES"/>
+        </w:rPr>
+        <w:t>omponente</w:t>
+      </w:r>
+    </w:p>
+    <w:p>
+      <w:pPr>
+        <w:pStyle w:val="ListParagraph"/>
+        <w:ind w:left="360"/>
+      </w:pPr>
+      <w:r>
+        <w:rPr>
+          <w:lang w:val="es-ES"/>
+        </w:rPr>
+        <w:t xml:space="preserve">- </w:t>
+      </w:r>
+      <w:proofErr w:type="gramStart"/>
+      <w:r>
+        <w:t>'./</w:t>
+      </w:r>
+      <w:proofErr w:type="gramEnd"/>
+      <w:r>
+        <w:t>components/Button'</w:t>
+      </w:r>
+      <w:r>
+        <w:t xml:space="preserve">: </w:t>
+      </w:r>
+      <w:proofErr w:type="spellStart"/>
+      <w:r>
+        <w:t>origem</w:t>
+      </w:r>
+      <w:proofErr w:type="spellEnd"/>
+    </w:p>
+    <w:p>
+      <w:pPr>
+        <w:pStyle w:val="ListParagraph"/>
+        <w:ind w:left="360"/>
+        <w:rPr>
+          <w:lang w:val="es-ES"/>
+        </w:rPr>
+      </w:pPr>
+    </w:p>
+    <w:p>
+      <w:pPr>
+        <w:pStyle w:val="ListParagraph"/>
+        <w:ind w:left="360"/>
+        <w:rPr>
+          <w:lang w:val="es-ES"/>
+        </w:rPr>
+      </w:pPr>
+    </w:p>
+    <w:p>
+      <w:pPr>
+        <w:pStyle w:val="ListParagraph"/>
+        <w:ind w:left="360"/>
+        <w:rPr>
+          <w:lang w:val="es-ES"/>
+        </w:rPr>
+      </w:pPr>
+    </w:p>
+    <w:p>
+      <w:pPr>
+        <w:pStyle w:val="ListParagraph"/>
+        <w:ind w:left="360"/>
+        <w:jc w:val="center"/>
+        <w:rPr>
+          <w:sz w:val="32"/>
+          <w:szCs w:val="32"/>
+          <w:lang w:val="es-ES"/>
+        </w:rPr>
+      </w:pPr>
+    </w:p>
+    <w:p>
+      <w:pPr>
+        <w:pStyle w:val="ListParagraph"/>
+        <w:ind w:left="360"/>
+        <w:jc w:val="center"/>
+        <w:rPr>
+          <w:sz w:val="32"/>
+          <w:szCs w:val="32"/>
+          <w:lang w:val="es-ES"/>
+        </w:rPr>
+      </w:pPr>
+    </w:p>
+    <w:p>
+      <w:pPr>
+        <w:pStyle w:val="ListParagraph"/>
+        <w:ind w:left="360"/>
+        <w:jc w:val="center"/>
+        <w:rPr>
+          <w:sz w:val="32"/>
+          <w:szCs w:val="32"/>
+          <w:lang w:val="es-ES"/>
+        </w:rPr>
+      </w:pPr>
+      <w:r>
+        <w:rPr>
+          <w:sz w:val="32"/>
+          <w:szCs w:val="32"/>
+          <w:lang w:val="es-ES"/>
+        </w:rPr>
+        <w:lastRenderedPageBreak/>
+        <w:t>Ciclo de Vida</w:t>
+      </w:r>
+    </w:p>
+    <w:p>
+      <w:pPr>
+        <w:pStyle w:val="ListParagraph"/>
+        <w:ind w:left="360"/>
+        <w:jc w:val="center"/>
+        <w:rPr>
+          <w:sz w:val="32"/>
+          <w:szCs w:val="32"/>
+          <w:lang w:val="es-ES"/>
+        </w:rPr>
+      </w:pPr>
+    </w:p>
+    <w:p>
+      <w:pPr>
+        <w:pStyle w:val="ListParagraph"/>
+        <w:numPr>
+          <w:ilvl w:val="0"/>
+          <w:numId w:val="3"/>
+        </w:numPr>
+        <w:ind w:left="360"/>
+        <w:rPr>
+          <w:sz w:val="24"/>
+          <w:szCs w:val="24"/>
+          <w:lang w:val="pt-BR"/>
+        </w:rPr>
+      </w:pPr>
+      <w:proofErr w:type="spellStart"/>
+      <w:r>
+        <w:rPr>
+          <w:sz w:val="24"/>
+          <w:szCs w:val="24"/>
+          <w:lang w:val="pt-BR"/>
+        </w:rPr>
+        <w:t>Constru</w:t>
+      </w:r>
+      <w:r>
+        <w:rPr>
+          <w:sz w:val="24"/>
+          <w:szCs w:val="24"/>
+          <w:lang w:val="pt-BR"/>
+        </w:rPr>
+        <w:t>ctor</w:t>
+      </w:r>
+      <w:proofErr w:type="spellEnd"/>
+      <w:r>
+        <w:rPr>
+          <w:sz w:val="24"/>
+          <w:szCs w:val="24"/>
+          <w:lang w:val="pt-BR"/>
+        </w:rPr>
+        <w:t>: passo em que é iniciada a construção do componente</w:t>
+      </w:r>
+      <w:r>
+        <w:rPr>
+          <w:sz w:val="24"/>
+          <w:szCs w:val="24"/>
+          <w:lang w:val="pt-BR"/>
+        </w:rPr>
+        <w:t xml:space="preserve">, onde será levantado tudo que será necessário para construí-lo </w:t>
+      </w:r>
+    </w:p>
+    <w:p>
+      <w:pPr>
+        <w:pStyle w:val="ListParagraph"/>
+        <w:numPr>
+          <w:ilvl w:val="0"/>
+          <w:numId w:val="3"/>
+        </w:numPr>
+        <w:ind w:left="360"/>
+        <w:rPr>
+          <w:sz w:val="24"/>
+          <w:szCs w:val="24"/>
+          <w:lang w:val="pt-BR"/>
+        </w:rPr>
+      </w:pPr>
+      <w:r>
+        <w:rPr>
+          <w:sz w:val="24"/>
+          <w:szCs w:val="24"/>
+          <w:lang w:val="pt-BR"/>
+        </w:rPr>
+        <w:t>Antes desse componente ser mostrado por usuário, ele passa por</w:t>
+      </w:r>
+      <w:r>
+        <w:rPr>
+          <w:sz w:val="24"/>
+          <w:szCs w:val="24"/>
+          <w:lang w:val="pt-BR"/>
+        </w:rPr>
+        <w:t xml:space="preserve"> um processo </w:t>
+      </w:r>
+      <w:r>
+        <w:rPr>
+          <w:sz w:val="24"/>
+          <w:szCs w:val="24"/>
+          <w:lang w:val="pt-BR"/>
+        </w:rPr>
+        <w:t>de montagem dele, se é necessário fazer alguma ação antes dele ser montado e mostrado ao usuário</w:t>
+      </w:r>
+    </w:p>
+    <w:p>
+      <w:pPr>
+        <w:pStyle w:val="ListParagraph"/>
+        <w:numPr>
+          <w:ilvl w:val="0"/>
+          <w:numId w:val="3"/>
+        </w:numPr>
+        <w:ind w:left="360"/>
+        <w:rPr>
+          <w:sz w:val="24"/>
+          <w:szCs w:val="24"/>
+          <w:lang w:val="pt-BR"/>
+        </w:rPr>
+      </w:pPr>
+      <w:r>
+        <w:rPr>
+          <w:sz w:val="24"/>
+          <w:szCs w:val="24"/>
+          <w:lang w:val="pt-BR"/>
+        </w:rPr>
+        <w:t xml:space="preserve">Passa por um processo de saber quando ele precisar ser </w:t>
+      </w:r>
+      <w:r>
+        <w:rPr>
+          <w:b/>
+          <w:bCs/>
+          <w:sz w:val="24"/>
+          <w:szCs w:val="24"/>
+          <w:lang w:val="pt-BR"/>
+        </w:rPr>
+        <w:t xml:space="preserve">atualizado </w:t>
+      </w:r>
+      <w:r>
+        <w:rPr>
+          <w:sz w:val="24"/>
+          <w:szCs w:val="24"/>
+          <w:lang w:val="pt-BR"/>
+        </w:rPr>
+        <w:t xml:space="preserve">(toda que vez que o estado de um componente é atualizado, ele é </w:t>
+      </w:r>
+      <w:proofErr w:type="spellStart"/>
+      <w:r>
+        <w:rPr>
+          <w:sz w:val="24"/>
+          <w:szCs w:val="24"/>
+          <w:lang w:val="pt-BR"/>
+        </w:rPr>
+        <w:t>rerenderizado</w:t>
+      </w:r>
+      <w:proofErr w:type="spellEnd"/>
+      <w:r>
+        <w:rPr>
+          <w:sz w:val="24"/>
+          <w:szCs w:val="24"/>
+          <w:lang w:val="pt-BR"/>
+        </w:rPr>
+        <w:t xml:space="preserve"> </w:t>
+      </w:r>
+      <w:r>
+        <w:rPr>
+          <w:sz w:val="24"/>
+          <w:szCs w:val="24"/>
+          <w:lang w:val="pt-BR"/>
+        </w:rPr>
+        <w:t xml:space="preserve">juntos com seus </w:t>
+      </w:r>
+      <w:r>
+        <w:rPr>
+          <w:b/>
+          <w:bCs/>
+          <w:sz w:val="24"/>
+          <w:szCs w:val="24"/>
+          <w:lang w:val="pt-BR"/>
+        </w:rPr>
+        <w:t>filhos</w:t>
+      </w:r>
+      <w:r>
+        <w:rPr>
+          <w:sz w:val="24"/>
+          <w:szCs w:val="24"/>
+          <w:lang w:val="pt-BR"/>
+        </w:rPr>
+        <w:t>)</w:t>
+      </w:r>
+    </w:p>
+    <w:p>
+      <w:pPr>
+        <w:pStyle w:val="ListParagraph"/>
+        <w:numPr>
+          <w:ilvl w:val="0"/>
+          <w:numId w:val="3"/>
+        </w:numPr>
+        <w:ind w:left="360"/>
+        <w:rPr>
+          <w:sz w:val="24"/>
+          <w:szCs w:val="24"/>
+          <w:lang w:val="pt-BR"/>
+        </w:rPr>
+      </w:pPr>
+      <w:r>
+        <w:rPr>
+          <w:sz w:val="24"/>
+          <w:szCs w:val="24"/>
+          <w:lang w:val="pt-BR"/>
+        </w:rPr>
+        <w:t>Componente sai da tela e “</w:t>
+      </w:r>
+      <w:r>
+        <w:rPr>
+          <w:b/>
+          <w:bCs/>
+          <w:sz w:val="24"/>
+          <w:szCs w:val="24"/>
+          <w:lang w:val="pt-BR"/>
+        </w:rPr>
+        <w:t>morre</w:t>
+      </w:r>
+      <w:r>
+        <w:rPr>
+          <w:sz w:val="24"/>
+          <w:szCs w:val="24"/>
+          <w:lang w:val="pt-BR"/>
+        </w:rPr>
+        <w:t>” (é possível manipular o momento em que isso aconteça)</w:t>
+      </w:r>
+      <w:r>
+        <w:rPr>
+          <w:sz w:val="24"/>
+          <w:szCs w:val="24"/>
+          <w:lang w:val="pt-BR"/>
+        </w:rPr>
+        <w:t xml:space="preserve"> </w:t>
       </w:r>
     </w:p>
     <w:sectPr>
@@ -1074,9 +2229,95 @@
 <file path=word/numbering.xml><?xml version="1.0" encoding="utf-8"?>
 <w:numbering xmlns:wpc="http://schemas.microsoft.com/office/word/2010/wordprocessingCanvas" xmlns:cx="http://schemas.microsoft.com/office/drawing/2014/chartex" xmlns:cx1="http://schemas.microsoft.com/office/drawing/2015/9/8/chartex" xmlns:cx2="http://schemas.microsoft.com/office/drawing/2015/10/21/chartex" xmlns:cx3="http://schemas.microsoft.com/office/drawing/2016/5/9/chartex" xmlns:cx4="http://schemas.microsoft.com/office/drawing/2016/5/10/chartex" xmlns:cx5="http://schemas.microsoft.com/office/drawing/2016/5/11/chartex" xmlns:cx6="http://schemas.microsoft.com/office/drawing/2016/5/12/chartex" xmlns:cx7="http://schemas.microsoft.com/office/drawing/2016/5/13/chartex" xmlns:cx8="http://schemas.microsoft.com/office/drawing/2016/5/14/chartex" xmlns:mc="http://schemas.openxmlformats.org/markup-compatibility/2006" xmlns:aink="http://schemas.microsoft.com/office/drawing/2016/ink" xmlns:am3d="http://schemas.microsoft.com/office/drawing/2017/model3d" xmlns:o="urn:schemas-microsoft-com:office:office" xmlns:oel="http://schemas.microsoft.com/office/2019/extlst" xmlns:r="http://schemas.openxmlformats.org/officeDocument/2006/relationships" xmlns:m="http://schemas.openxmlformats.org/officeDocument/2006/math" xmlns:v="urn:schemas-microsoft-com:vml" xmlns:wp14="http://schemas.microsoft.com/office/word/2010/wordprocessingDrawing" xmlns:wp="http://schemas.openxmlformats.org/drawingml/2006/wordprocessingDrawing" xmlns:w10="urn:schemas-microsoft-com:office:word" xmlns:w="http://schemas.openxmlformats.org/wordprocessingml/2006/main" xmlns:w14="http://schemas.microsoft.com/office/word/2010/wordml" xmlns:w15="http://schemas.microsoft.com/office/word/2012/wordml" xmlns:w16cex="http://schemas.microsoft.com/office/word/2018/wordml/cex" xmlns:w16cid="http://schemas.microsoft.com/office/word/2016/wordml/cid" xmlns:w16="http://schemas.microsoft.com/office/word/2018/wordml" xmlns:w16sdtdh="http://schemas.microsoft.com/office/word/2020/wordml/sdtdatahash" xmlns:w16se="http://schemas.microsoft.com/office/word/2015/wordml/symex" xmlns:wpg="http://schemas.microsoft.com/office/word/2010/wordprocessingGroup" xmlns:wpi="http://schemas.microsoft.com/office/word/2010/wordprocessingInk" xmlns:wne="http://schemas.microsoft.com/office/word/2006/wordml" xmlns:wps="http://schemas.microsoft.com/office/word/2010/wordprocessingShape" mc:Ignorable="w14 w15 w16se w16cid w16 w16cex w16sdtdh wp14">
   <w:abstractNum w:abstractNumId="0" w15:restartNumberingAfterBreak="0">
+    <w:nsid w:val="10D72883"/>
+    <w:multiLevelType w:val="hybridMultilevel"/>
+    <w:tmpl w:val="CB9A582A"/>
+    <w:lvl w:ilvl="0" w:tplc="0409000F">
+      <w:start w:val="1"/>
+      <w:numFmt w:val="decimal"/>
+      <w:lvlText w:val="%1."/>
+      <w:lvlJc w:val="left"/>
+      <w:pPr>
+        <w:ind w:left="1080" w:hanging="360"/>
+      </w:pPr>
+    </w:lvl>
+    <w:lvl w:ilvl="1" w:tplc="04090019" w:tentative="1">
+      <w:start w:val="1"/>
+      <w:numFmt w:val="lowerLetter"/>
+      <w:lvlText w:val="%2."/>
+      <w:lvlJc w:val="left"/>
+      <w:pPr>
+        <w:ind w:left="1800" w:hanging="360"/>
+      </w:pPr>
+    </w:lvl>
+    <w:lvl w:ilvl="2" w:tplc="0409001B" w:tentative="1">
+      <w:start w:val="1"/>
+      <w:numFmt w:val="lowerRoman"/>
+      <w:lvlText w:val="%3."/>
+      <w:lvlJc w:val="right"/>
+      <w:pPr>
+        <w:ind w:left="2520" w:hanging="180"/>
+      </w:pPr>
+    </w:lvl>
+    <w:lvl w:ilvl="3" w:tplc="0409000F" w:tentative="1">
+      <w:start w:val="1"/>
+      <w:numFmt w:val="decimal"/>
+      <w:lvlText w:val="%4."/>
+      <w:lvlJc w:val="left"/>
+      <w:pPr>
+        <w:ind w:left="3240" w:hanging="360"/>
+      </w:pPr>
+    </w:lvl>
+    <w:lvl w:ilvl="4" w:tplc="04090019" w:tentative="1">
+      <w:start w:val="1"/>
+      <w:numFmt w:val="lowerLetter"/>
+      <w:lvlText w:val="%5."/>
+      <w:lvlJc w:val="left"/>
+      <w:pPr>
+        <w:ind w:left="3960" w:hanging="360"/>
+      </w:pPr>
+    </w:lvl>
+    <w:lvl w:ilvl="5" w:tplc="0409001B" w:tentative="1">
+      <w:start w:val="1"/>
+      <w:numFmt w:val="lowerRoman"/>
+      <w:lvlText w:val="%6."/>
+      <w:lvlJc w:val="right"/>
+      <w:pPr>
+        <w:ind w:left="4680" w:hanging="180"/>
+      </w:pPr>
+    </w:lvl>
+    <w:lvl w:ilvl="6" w:tplc="0409000F" w:tentative="1">
+      <w:start w:val="1"/>
+      <w:numFmt w:val="decimal"/>
+      <w:lvlText w:val="%7."/>
+      <w:lvlJc w:val="left"/>
+      <w:pPr>
+        <w:ind w:left="5400" w:hanging="360"/>
+      </w:pPr>
+    </w:lvl>
+    <w:lvl w:ilvl="7" w:tplc="04090019" w:tentative="1">
+      <w:start w:val="1"/>
+      <w:numFmt w:val="lowerLetter"/>
+      <w:lvlText w:val="%8."/>
+      <w:lvlJc w:val="left"/>
+      <w:pPr>
+        <w:ind w:left="6120" w:hanging="360"/>
+      </w:pPr>
+    </w:lvl>
+    <w:lvl w:ilvl="8" w:tplc="0409001B" w:tentative="1">
+      <w:start w:val="1"/>
+      <w:numFmt w:val="lowerRoman"/>
+      <w:lvlText w:val="%9."/>
+      <w:lvlJc w:val="right"/>
+      <w:pPr>
+        <w:ind w:left="6840" w:hanging="180"/>
+      </w:pPr>
+    </w:lvl>
+  </w:abstractNum>
+  <w:abstractNum w:abstractNumId="1" w15:restartNumberingAfterBreak="0">
     <w:nsid w:val="1B5964F4"/>
     <w:multiLevelType w:val="hybridMultilevel"/>
-    <w:tmpl w:val="015A1FBE"/>
+    <w:tmpl w:val="E31425CC"/>
     <w:lvl w:ilvl="0" w:tplc="04090001">
       <w:start w:val="1"/>
       <w:numFmt w:val="bullet"/>
@@ -1186,7 +2427,126 @@
       </w:rPr>
     </w:lvl>
   </w:abstractNum>
+  <w:abstractNum w:abstractNumId="2" w15:restartNumberingAfterBreak="0">
+    <w:nsid w:val="5CA605DF"/>
+    <w:multiLevelType w:val="hybridMultilevel"/>
+    <w:tmpl w:val="E330312A"/>
+    <w:lvl w:ilvl="0" w:tplc="04090001">
+      <w:start w:val="1"/>
+      <w:numFmt w:val="bullet"/>
+      <w:lvlText w:val=""/>
+      <w:lvlJc w:val="left"/>
+      <w:pPr>
+        <w:ind w:left="720" w:hanging="360"/>
+      </w:pPr>
+      <w:rPr>
+        <w:rFonts w:ascii="Symbol" w:hAnsi="Symbol" w:hint="default"/>
+      </w:rPr>
+    </w:lvl>
+    <w:lvl w:ilvl="1" w:tplc="04090003" w:tentative="1">
+      <w:start w:val="1"/>
+      <w:numFmt w:val="bullet"/>
+      <w:lvlText w:val="o"/>
+      <w:lvlJc w:val="left"/>
+      <w:pPr>
+        <w:ind w:left="1440" w:hanging="360"/>
+      </w:pPr>
+      <w:rPr>
+        <w:rFonts w:ascii="Courier New" w:hAnsi="Courier New" w:cs="Courier New" w:hint="default"/>
+      </w:rPr>
+    </w:lvl>
+    <w:lvl w:ilvl="2" w:tplc="04090005" w:tentative="1">
+      <w:start w:val="1"/>
+      <w:numFmt w:val="bullet"/>
+      <w:lvlText w:val=""/>
+      <w:lvlJc w:val="left"/>
+      <w:pPr>
+        <w:ind w:left="2160" w:hanging="360"/>
+      </w:pPr>
+      <w:rPr>
+        <w:rFonts w:ascii="Wingdings" w:hAnsi="Wingdings" w:hint="default"/>
+      </w:rPr>
+    </w:lvl>
+    <w:lvl w:ilvl="3" w:tplc="04090001" w:tentative="1">
+      <w:start w:val="1"/>
+      <w:numFmt w:val="bullet"/>
+      <w:lvlText w:val=""/>
+      <w:lvlJc w:val="left"/>
+      <w:pPr>
+        <w:ind w:left="2880" w:hanging="360"/>
+      </w:pPr>
+      <w:rPr>
+        <w:rFonts w:ascii="Symbol" w:hAnsi="Symbol" w:hint="default"/>
+      </w:rPr>
+    </w:lvl>
+    <w:lvl w:ilvl="4" w:tplc="04090003" w:tentative="1">
+      <w:start w:val="1"/>
+      <w:numFmt w:val="bullet"/>
+      <w:lvlText w:val="o"/>
+      <w:lvlJc w:val="left"/>
+      <w:pPr>
+        <w:ind w:left="3600" w:hanging="360"/>
+      </w:pPr>
+      <w:rPr>
+        <w:rFonts w:ascii="Courier New" w:hAnsi="Courier New" w:cs="Courier New" w:hint="default"/>
+      </w:rPr>
+    </w:lvl>
+    <w:lvl w:ilvl="5" w:tplc="04090005" w:tentative="1">
+      <w:start w:val="1"/>
+      <w:numFmt w:val="bullet"/>
+      <w:lvlText w:val=""/>
+      <w:lvlJc w:val="left"/>
+      <w:pPr>
+        <w:ind w:left="4320" w:hanging="360"/>
+      </w:pPr>
+      <w:rPr>
+        <w:rFonts w:ascii="Wingdings" w:hAnsi="Wingdings" w:hint="default"/>
+      </w:rPr>
+    </w:lvl>
+    <w:lvl w:ilvl="6" w:tplc="04090001" w:tentative="1">
+      <w:start w:val="1"/>
+      <w:numFmt w:val="bullet"/>
+      <w:lvlText w:val=""/>
+      <w:lvlJc w:val="left"/>
+      <w:pPr>
+        <w:ind w:left="5040" w:hanging="360"/>
+      </w:pPr>
+      <w:rPr>
+        <w:rFonts w:ascii="Symbol" w:hAnsi="Symbol" w:hint="default"/>
+      </w:rPr>
+    </w:lvl>
+    <w:lvl w:ilvl="7" w:tplc="04090003" w:tentative="1">
+      <w:start w:val="1"/>
+      <w:numFmt w:val="bullet"/>
+      <w:lvlText w:val="o"/>
+      <w:lvlJc w:val="left"/>
+      <w:pPr>
+        <w:ind w:left="5760" w:hanging="360"/>
+      </w:pPr>
+      <w:rPr>
+        <w:rFonts w:ascii="Courier New" w:hAnsi="Courier New" w:cs="Courier New" w:hint="default"/>
+      </w:rPr>
+    </w:lvl>
+    <w:lvl w:ilvl="8" w:tplc="04090005" w:tentative="1">
+      <w:start w:val="1"/>
+      <w:numFmt w:val="bullet"/>
+      <w:lvlText w:val=""/>
+      <w:lvlJc w:val="left"/>
+      <w:pPr>
+        <w:ind w:left="6480" w:hanging="360"/>
+      </w:pPr>
+      <w:rPr>
+        <w:rFonts w:ascii="Wingdings" w:hAnsi="Wingdings" w:hint="default"/>
+      </w:rPr>
+    </w:lvl>
+  </w:abstractNum>
   <w:num w:numId="1" w16cid:durableId="588078496">
+    <w:abstractNumId w:val="1"/>
+  </w:num>
+  <w:num w:numId="2" w16cid:durableId="1235361105">
+    <w:abstractNumId w:val="2"/>
+  </w:num>
+  <w:num w:numId="3" w16cid:durableId="1233735325">
     <w:abstractNumId w:val="0"/>
   </w:num>
 </w:numbering>

</xml_diff>